<commit_message>
Updated the SQA Meeting Checklist.docx, Revised the Team Project Report.doc, and did final revision on the Input Forms and Output Reports.doc
</commit_message>
<xml_diff>
--- a/TEAM PROJECT DELIVERABLES/SQA Meeting Checklist.docx
+++ b/TEAM PROJECT DELIVERABLES/SQA Meeting Checklist.docx
@@ -90,7 +90,7 @@
           </w:tcPr>
           <w:p>
             <w:r>
-              <w:t>2/08/2015</w:t>
+              <w:t>2/08/2016</w:t>
             </w:r>
           </w:p>
         </w:tc>
@@ -113,7 +113,25 @@
           </w:tcPr>
           <w:p>
             <w:r>
-              <w:t>COMPUTER SCIENCE LAB IN THE 5</w:t>
+              <w:t>C</w:t>
+            </w:r>
+            <w:r>
+              <w:t>omputer</w:t>
+            </w:r>
+            <w:r>
+              <w:t xml:space="preserve"> S</w:t>
+            </w:r>
+            <w:r>
+              <w:t>cience</w:t>
+            </w:r>
+            <w:r>
+              <w:t xml:space="preserve"> L</w:t>
+            </w:r>
+            <w:r>
+              <w:t>ab</w:t>
+            </w:r>
+            <w:r>
+              <w:t xml:space="preserve"> IN THE 5</w:t>
             </w:r>
             <w:r>
               <w:rPr>
@@ -124,6 +142,9 @@
             <w:r>
               <w:t xml:space="preserve"> FLOOR</w:t>
             </w:r>
+            <w:r>
+              <w:t xml:space="preserve"> of PGH</w:t>
+            </w:r>
           </w:p>
         </w:tc>
         <w:tc>
@@ -136,7 +157,12 @@
             </w:r>
             <w:proofErr w:type="spellStart"/>
             <w:r>
-              <w:t>Kaisong</w:t>
+              <w:t>Ka</w:t>
+            </w:r>
+            <w:bookmarkStart w:id="0" w:name="_GoBack"/>
+            <w:bookmarkEnd w:id="0"/>
+            <w:r>
+              <w:t>isong</w:t>
             </w:r>
             <w:proofErr w:type="spellEnd"/>
           </w:p>
@@ -162,7 +188,7 @@
           </w:tcPr>
           <w:p>
             <w:r>
-              <w:t>2/08/2015</w:t>
+              <w:t>2/08/2016</w:t>
             </w:r>
           </w:p>
         </w:tc>
@@ -182,7 +208,7 @@
           </w:tcPr>
           <w:p>
             <w:r>
-              <w:t>COMPUTER SCIENCE LAB IN THE 5</w:t>
+              <w:t>Computer Science Lab IN THE 5</w:t>
             </w:r>
             <w:r>
               <w:rPr>
@@ -191,7 +217,7 @@
               <w:t>TH</w:t>
             </w:r>
             <w:r>
-              <w:t xml:space="preserve"> FLOOR</w:t>
+              <w:t xml:space="preserve"> FLOOR of PGH</w:t>
             </w:r>
           </w:p>
         </w:tc>
@@ -214,7 +240,19 @@
               <w:t xml:space="preserve">Went over the whole document and made comments regarding the paper. </w:t>
             </w:r>
             <w:r>
-              <w:t>Next day members corrected any mistakes discussed.</w:t>
+              <w:t xml:space="preserve">Next day </w:t>
+            </w:r>
+            <w:r>
+              <w:t xml:space="preserve">the </w:t>
+            </w:r>
+            <w:r>
+              <w:t xml:space="preserve">members </w:t>
+            </w:r>
+            <w:r>
+              <w:t xml:space="preserve">who had errors, </w:t>
+            </w:r>
+            <w:r>
+              <w:t>corrected any mistakes discussed.</w:t>
             </w:r>
           </w:p>
         </w:tc>
@@ -229,7 +267,7 @@
           </w:tcPr>
           <w:p>
             <w:r>
-              <w:t>2/15/2015</w:t>
+              <w:t>2/15/2016</w:t>
             </w:r>
           </w:p>
         </w:tc>
@@ -249,7 +287,7 @@
           </w:tcPr>
           <w:p>
             <w:r>
-              <w:t>COMPUTER SCIENCE LAB IN THE 5</w:t>
+              <w:t>Computer Science Lab IN THE 5</w:t>
             </w:r>
             <w:r>
               <w:rPr>
@@ -258,7 +296,7 @@
               <w:t>TH</w:t>
             </w:r>
             <w:r>
-              <w:t xml:space="preserve"> FLOOR</w:t>
+              <w:t xml:space="preserve"> FLOOR of PGH</w:t>
             </w:r>
           </w:p>
         </w:tc>
@@ -297,20 +335,26 @@
             <w:r>
               <w:t xml:space="preserve">After ERD was done moved onto the Input/output form group. Had Keith add the missing input and output form for Supervisor. </w:t>
             </w:r>
+            <w:r>
+              <w:t>Add missing details and descriptions to all the forms.</w:t>
+            </w:r>
           </w:p>
           <w:p/>
           <w:p>
             <w:r>
-              <w:t>While the Input/output group worked on their content of their document I met with the MVC group. After giving a brief explanation on how a MVC work had them unnecessary class</w:t>
+              <w:t>While the Input/output group worked on their content of their document I met with the MVC group. After giving a brief explanation on how a MVC work had them</w:t>
+            </w:r>
+            <w:r>
+              <w:t xml:space="preserve"> remove any</w:t>
+            </w:r>
+            <w:r>
+              <w:t xml:space="preserve"> unnecessary class</w:t>
             </w:r>
             <w:r>
               <w:t xml:space="preserve">es. Had the pseudocode moved to the </w:t>
             </w:r>
             <w:r>
-              <w:t>appropriate document location and unnecessary classes removed.</w:t>
-            </w:r>
-            <w:r>
-              <w:t xml:space="preserve">    </w:t>
+              <w:t>appropriate document location.</w:t>
             </w:r>
           </w:p>
         </w:tc>
@@ -324,33 +368,69 @@
             <w:tcW w:w="1167" w:type="dxa"/>
           </w:tcPr>
           <w:p>
-            <w:bookmarkStart w:id="0" w:name="_GoBack"/>
-            <w:bookmarkEnd w:id="0"/>
+            <w:r>
+              <w:t>2/16/2016</w:t>
+            </w:r>
           </w:p>
         </w:tc>
         <w:tc>
           <w:tcPr>
             <w:tcW w:w="1078" w:type="dxa"/>
           </w:tcPr>
-          <w:p/>
+          <w:p>
+            <w:r>
+              <w:t>9:00</w:t>
+            </w:r>
+            <w:r>
+              <w:t xml:space="preserve"> pm</w:t>
+            </w:r>
+          </w:p>
         </w:tc>
         <w:tc>
           <w:tcPr>
             <w:tcW w:w="1260" w:type="dxa"/>
           </w:tcPr>
-          <w:p/>
+          <w:p>
+            <w:r>
+              <w:t>Skype Meeting</w:t>
+            </w:r>
+          </w:p>
         </w:tc>
         <w:tc>
           <w:tcPr>
             <w:tcW w:w="1620" w:type="dxa"/>
           </w:tcPr>
-          <w:p/>
+          <w:p>
+            <w:r>
+              <w:t xml:space="preserve">Review the Project Report with Sai and </w:t>
+            </w:r>
+            <w:proofErr w:type="spellStart"/>
+            <w:r>
+              <w:t>Visak</w:t>
+            </w:r>
+            <w:proofErr w:type="spellEnd"/>
+          </w:p>
         </w:tc>
         <w:tc>
           <w:tcPr>
             <w:tcW w:w="4227" w:type="dxa"/>
           </w:tcPr>
-          <w:p/>
+          <w:p>
+            <w:r>
+              <w:t xml:space="preserve">As a physical meeting wasn’t possible met with </w:t>
+            </w:r>
+            <w:proofErr w:type="spellStart"/>
+            <w:r>
+              <w:t>Visak</w:t>
+            </w:r>
+            <w:proofErr w:type="spellEnd"/>
+            <w:r>
+              <w:t xml:space="preserve"> and Sai through Skype. We discussed the </w:t>
+            </w:r>
+            <w:r>
+              <w:t xml:space="preserve">Project Report and requirements and how they were met. </w:t>
+            </w:r>
+          </w:p>
         </w:tc>
       </w:tr>
       <w:tr>

</xml_diff>